<commit_message>
test for building JAR take 5
</commit_message>
<xml_diff>
--- a/deep-synth-stand-april-21/Doku_jan_teil_1.docx
+++ b/deep-synth-stand-april-21/Doku_jan_teil_1.docx
@@ -156,14 +156,59 @@
         </w:numPr>
       </w:pPr>
       <w:r>
-        <w:t xml:space="preserve">python batch_synth_shapenet.py --save-dir newtest_bar --data-dir living --model-dir res_1_living --location-epoch 300 --rotation-epoch 300 --start 0 --end </w:t>
+        <w:t>python batch_synth_shapenet.py --save-</w:t>
+      </w:r>
+      <w:proofErr w:type="spellStart"/>
+      <w:r>
+        <w:t>dir</w:t>
+      </w:r>
+      <w:proofErr w:type="spellEnd"/>
+      <w:r>
+        <w:t xml:space="preserve"> </w:t>
+      </w:r>
+      <w:proofErr w:type="spellStart"/>
+      <w:r>
+        <w:t>newtest_bar</w:t>
+      </w:r>
+      <w:proofErr w:type="spellEnd"/>
+      <w:r>
+        <w:t xml:space="preserve"> --data-</w:t>
+      </w:r>
+      <w:proofErr w:type="spellStart"/>
+      <w:r>
+        <w:t>dir</w:t>
+      </w:r>
+      <w:proofErr w:type="spellEnd"/>
+      <w:r>
+        <w:t xml:space="preserve"> living --model-</w:t>
+      </w:r>
+      <w:proofErr w:type="spellStart"/>
+      <w:r>
+        <w:t>dir</w:t>
+      </w:r>
+      <w:proofErr w:type="spellEnd"/>
+      <w:r>
+        <w:t xml:space="preserve"> res_1_living --location-epoch 300 --rotation-epoch 300 --start 0 --end </w:t>
       </w:r>
       <w:r>
         <w:t>1</w:t>
       </w:r>
       <w:r>
-        <w:t xml:space="preserve"> --shapenet-dir shapenet</w:t>
-      </w:r>
+        <w:t xml:space="preserve"> --</w:t>
+      </w:r>
+      <w:proofErr w:type="spellStart"/>
+      <w:r>
+        <w:t>shapenet-dir</w:t>
+      </w:r>
+      <w:proofErr w:type="spellEnd"/>
+      <w:r>
+        <w:t xml:space="preserve"> </w:t>
+      </w:r>
+      <w:proofErr w:type="spellStart"/>
+      <w:r>
+        <w:t>shapenet</w:t>
+      </w:r>
+      <w:proofErr w:type="spellEnd"/>
     </w:p>
     <w:p>
       <w:pPr>
@@ -740,7 +785,31 @@
         </w:numPr>
       </w:pPr>
       <w:r>
-        <w:t>python batch_synth.py --save-dir aufgabe_2_tmp_data --data-dir bedroom --model-dir res_1_bedroom --start 0 --end 1 --rotation-epoch 180</w:t>
+        <w:t>python batch_synth.py --save-</w:t>
+      </w:r>
+      <w:proofErr w:type="spellStart"/>
+      <w:r>
+        <w:t>dir</w:t>
+      </w:r>
+      <w:proofErr w:type="spellEnd"/>
+      <w:r>
+        <w:t xml:space="preserve"> aufgabe_2_tmp_data --data-</w:t>
+      </w:r>
+      <w:proofErr w:type="spellStart"/>
+      <w:r>
+        <w:t>dir</w:t>
+      </w:r>
+      <w:proofErr w:type="spellEnd"/>
+      <w:r>
+        <w:t xml:space="preserve"> bedroom --model-</w:t>
+      </w:r>
+      <w:proofErr w:type="spellStart"/>
+      <w:r>
+        <w:t>dir</w:t>
+      </w:r>
+      <w:proofErr w:type="spellEnd"/>
+      <w:r>
+        <w:t xml:space="preserve"> res_1_bedroom --start 0 --end 1 --rotation-epoch 180</w:t>
       </w:r>
     </w:p>
     <w:p>
@@ -990,19 +1059,7 @@
         <w:rPr>
           <w:lang w:val="de-DE"/>
         </w:rPr>
-        <w:t>Man brauche im Aktuellen Stand zugleich zugriff auf CUDA Grafikkarten und auf IntelliJ. Auf Rawindra kann man IntelliJ nicht installieren, da nur Kommandozeile und Lokal hat keiner von unserer Gruppe CUDA zu verfügung. D.h. wir müssen den Vorgang aufspalten und den CUDA-Teil Lokal nur simulieren. Wir laufen deep-synth manuell und fügen</w:t>
-      </w:r>
-      <w:r>
-        <w:rPr>
-          <w:lang w:val="de-DE"/>
-        </w:rPr>
-        <w:t xml:space="preserve"> dann</w:t>
-      </w:r>
-      <w:r>
-        <w:rPr>
-          <w:lang w:val="de-DE"/>
-        </w:rPr>
-        <w:t xml:space="preserve"> das Ergebnis in in %importer%/deep-synth/</w:t>
+        <w:t>Man brauche im Aktuellen Stand zugleich zugriff auf CUDA Grafikkarten und auf IntelliJ. Auf Rawindra kann man IntelliJ nicht installieren, da nur Kommandozeile und Lokal hat keiner von unserer Gruppe CUDA zu verfügung. D.h. wir müssen den Vorgang aufspalten und den CUDA-Teil Lokal nur simulieren. Wir laufen deep-synth manuell und fügen dann das Ergebnis in in %importer%/deep-synth/</w:t>
       </w:r>
       <w:r>
         <w:rPr>
@@ -1060,6 +1117,68 @@
           <w:lang w:val="de-DE"/>
         </w:rPr>
         <w:t>.java) aus mit der Flagge -demo, sodass es mit CUDA nicht gerechnet wird und mit der Flagge -nodel, sodass es die Eingabe Für unser tool nicht gelöscht wird, da es erwartet wird, dass diese von deep-synth angelegt wird und deshalb wird sie ansonsten Sauberkeitshalber gelöscht.</w:t>
+      </w:r>
+    </w:p>
+    <w:p>
+      <w:pPr>
+        <w:rPr>
+          <w:lang w:val="de-DE"/>
+        </w:rPr>
+      </w:pPr>
+    </w:p>
+    <w:p>
+      <w:pPr>
+        <w:rPr>
+          <w:lang w:val="de-DE"/>
+        </w:rPr>
+      </w:pPr>
+      <w:r>
+        <w:rPr>
+          <w:lang w:val="de-DE"/>
+        </w:rPr>
+        <w:t xml:space="preserve">Die Einrichtung von Deep-Synth hat auch die veränderung von create_data gefordert und auch eine Versionsveränderung gewisser deprecateden Module. Daher Ist mit drinne in Github repo auf </w:t>
+      </w:r>
+      <w:hyperlink r:id="rId5" w:history="1">
+        <w:r>
+          <w:rPr>
+            <w:rStyle w:val="Hyperlink"/>
+            <w:lang w:val="de-DE"/>
+          </w:rPr>
+          <w:t>https://github.com/janlycka/suncg_shapenet_tool</w:t>
+        </w:r>
+      </w:hyperlink>
+      <w:r>
+        <w:rPr>
+          <w:lang w:val="de-DE"/>
+        </w:rPr>
+        <w:t xml:space="preserve"> das Verzeichnis Namens </w:t>
+      </w:r>
+      <w:r>
+        <w:rPr>
+          <w:lang w:val="de-DE"/>
+        </w:rPr>
+        <w:t>deep-synth-stand-april-21</w:t>
+      </w:r>
+      <w:r>
+        <w:rPr>
+          <w:lang w:val="de-DE"/>
+        </w:rPr>
+        <w:t xml:space="preserve">, wo alle Dateien gespeichert sind, zum Zeitpunkt unserer Abgabe. Von Interesse sind create_data.py und requirements2018.txt. Dies wurde in einer Issue angegangen </w:t>
+      </w:r>
+      <w:hyperlink r:id="rId6" w:history="1">
+        <w:r>
+          <w:rPr>
+            <w:rStyle w:val="Hyperlink"/>
+            <w:lang w:val="de-DE"/>
+          </w:rPr>
+          <w:t>https://github.com/brownvc/deep-synth/issues/8</w:t>
+        </w:r>
+      </w:hyperlink>
+      <w:r>
+        <w:rPr>
+          <w:lang w:val="de-DE"/>
+        </w:rPr>
+        <w:t xml:space="preserve"> .</w:t>
       </w:r>
     </w:p>
     <w:sectPr>
@@ -1629,6 +1748,29 @@
       <w:contextualSpacing/>
     </w:pPr>
   </w:style>
+  <w:style w:type="character" w:styleId="Hyperlink">
+    <w:name w:val="Hyperlink"/>
+    <w:basedOn w:val="DefaultParagraphFont"/>
+    <w:uiPriority w:val="99"/>
+    <w:unhideWhenUsed/>
+    <w:rsid w:val="001063C9"/>
+    <w:rPr>
+      <w:color w:val="0000FF" w:themeColor="hyperlink"/>
+      <w:u w:val="single"/>
+    </w:rPr>
+  </w:style>
+  <w:style w:type="character" w:styleId="UnresolvedMention">
+    <w:name w:val="Unresolved Mention"/>
+    <w:basedOn w:val="DefaultParagraphFont"/>
+    <w:uiPriority w:val="99"/>
+    <w:semiHidden/>
+    <w:unhideWhenUsed/>
+    <w:rsid w:val="001063C9"/>
+    <w:rPr>
+      <w:color w:val="605E5C"/>
+      <w:shd w:val="clear" w:color="auto" w:fill="E1DFDD"/>
+    </w:rPr>
+  </w:style>
 </w:styles>
 </file>
 

</xml_diff>